<commit_message>
Update de la Documentacion
</commit_message>
<xml_diff>
--- a/Documentacion Tarea DPOO.docx
+++ b/Documentacion Tarea DPOO.docx
@@ -4,6 +4,7 @@
   <w:body>
     <w:p>
       <w:pPr>
+        <w:spacing w:line="360" w:lineRule="auto"/>
         <w:jc w:val="left"/>
         <w:rPr>
           <w:lang w:val="es-ES"/>
@@ -15,6 +16,15 @@
         </w:rPr>
         <w:t>Informe para el Corte 1 del Proyecto Final de la Asignatura Diseño y Programación Orientada a Objetos</w:t>
       </w:r>
+    </w:p>
+    <w:p>
+      <w:pPr>
+        <w:spacing w:line="360" w:lineRule="auto"/>
+        <w:jc w:val="left"/>
+        <w:rPr>
+          <w:lang w:val="es-ES"/>
+        </w:rPr>
+      </w:pPr>
     </w:p>
     <w:p>
       <w:pPr>
@@ -23,6 +33,7 @@
           <w:ilvl w:val="0"/>
           <w:numId w:val="2"/>
         </w:numPr>
+        <w:spacing w:line="360" w:lineRule="auto"/>
         <w:jc w:val="left"/>
       </w:pPr>
       <w:r>
@@ -31,14 +42,16 @@
     </w:p>
     <w:p>
       <w:pPr>
-        <w:jc w:val="left"/>
-        <w:rPr>
-          <w:lang w:val="es-ES"/>
-        </w:rPr>
-      </w:pPr>
-    </w:p>
-    <w:p>
-      <w:pPr>
+        <w:spacing w:line="360" w:lineRule="auto"/>
+        <w:jc w:val="left"/>
+        <w:rPr>
+          <w:lang w:val="es-ES"/>
+        </w:rPr>
+      </w:pPr>
+    </w:p>
+    <w:p>
+      <w:pPr>
+        <w:spacing w:line="360" w:lineRule="auto"/>
         <w:jc w:val="left"/>
         <w:rPr>
           <w:lang w:val="en-US"/>
@@ -59,6 +72,7 @@
     </w:p>
     <w:p>
       <w:pPr>
+        <w:spacing w:line="360" w:lineRule="auto"/>
         <w:jc w:val="left"/>
         <w:rPr>
           <w:lang w:val="es-ES"/>
@@ -105,11 +119,18 @@
     </w:p>
     <w:p>
       <w:pPr>
-        <w:jc w:val="left"/>
-        <w:rPr>
-          <w:lang w:val="es-ES"/>
-        </w:rPr>
-      </w:pPr>
+        <w:spacing w:line="360" w:lineRule="auto"/>
+        <w:jc w:val="left"/>
+        <w:rPr>
+          <w:lang w:val="es-ES"/>
+        </w:rPr>
+      </w:pPr>
+      <w:r>
+        <w:rPr>
+          <w:lang w:val="es-ES"/>
+        </w:rPr>
+        <w:br w:type="page"/>
+      </w:r>
     </w:p>
     <w:p>
       <w:pPr>
@@ -118,13 +139,61 @@
           <w:ilvl w:val="0"/>
           <w:numId w:val="2"/>
         </w:numPr>
-        <w:jc w:val="left"/>
-      </w:pPr>
-      <w:r>
-        <w:t>Diagrama de clases</w:t>
-      </w:r>
-      <w:r>
-        <w:br/>
+        <w:spacing w:line="360" w:lineRule="auto"/>
+        <w:jc w:val="left"/>
+      </w:pPr>
+      <w:r>
+        <w:lastRenderedPageBreak/>
+        <w:t xml:space="preserve"> Diagrama de clases</w:t>
+      </w:r>
+    </w:p>
+    <w:p>
+      <w:pPr>
+        <w:spacing w:line="360" w:lineRule="auto"/>
+        <w:rPr>
+          <w:lang w:val="es-ES"/>
+        </w:rPr>
+      </w:pPr>
+      <w:r>
+        <w:rPr>
+          <w:noProof/>
+          <w:lang w:val="es-ES"/>
+        </w:rPr>
+        <w:drawing>
+          <wp:inline distT="0" distB="0" distL="0" distR="0" wp14:anchorId="5211B124" wp14:editId="206FF485">
+            <wp:extent cx="5400040" cy="2506345"/>
+            <wp:effectExtent l="0" t="0" r="0" b="8255"/>
+            <wp:docPr id="5" name="Imagen 5"/>
+            <wp:cNvGraphicFramePr>
+              <a:graphicFrameLocks xmlns:a="http://schemas.openxmlformats.org/drawingml/2006/main" noChangeAspect="1"/>
+            </wp:cNvGraphicFramePr>
+            <a:graphic xmlns:a="http://schemas.openxmlformats.org/drawingml/2006/main">
+              <a:graphicData uri="http://schemas.openxmlformats.org/drawingml/2006/picture">
+                <pic:pic xmlns:pic="http://schemas.openxmlformats.org/drawingml/2006/picture">
+                  <pic:nvPicPr>
+                    <pic:cNvPr id="5" name="Imagen 5"/>
+                    <pic:cNvPicPr/>
+                  </pic:nvPicPr>
+                  <pic:blipFill>
+                    <a:blip r:embed="rId6"/>
+                    <a:stretch>
+                      <a:fillRect/>
+                    </a:stretch>
+                  </pic:blipFill>
+                  <pic:spPr>
+                    <a:xfrm>
+                      <a:off x="0" y="0"/>
+                      <a:ext cx="5400040" cy="2506345"/>
+                    </a:xfrm>
+                    <a:prstGeom prst="rect">
+                      <a:avLst/>
+                    </a:prstGeom>
+                  </pic:spPr>
+                </pic:pic>
+              </a:graphicData>
+            </a:graphic>
+          </wp:inline>
+        </w:drawing>
       </w:r>
     </w:p>
     <w:p>
@@ -134,6 +203,7 @@
           <w:ilvl w:val="0"/>
           <w:numId w:val="3"/>
         </w:numPr>
+        <w:spacing w:line="360" w:lineRule="auto"/>
         <w:jc w:val="left"/>
         <w:rPr>
           <w:lang w:val="es-ES"/>
@@ -160,6 +230,7 @@
     </w:p>
     <w:p>
       <w:pPr>
+        <w:spacing w:line="360" w:lineRule="auto"/>
         <w:ind w:left="720"/>
         <w:jc w:val="left"/>
         <w:rPr>
@@ -176,6 +247,7 @@
     <w:p>
       <w:pPr>
         <w:pStyle w:val="Prrafodelista"/>
+        <w:spacing w:line="360" w:lineRule="auto"/>
         <w:jc w:val="left"/>
         <w:rPr>
           <w:lang w:val="es-ES"/>
@@ -197,14 +269,16 @@
     <w:p>
       <w:pPr>
         <w:pStyle w:val="Prrafodelista"/>
-        <w:jc w:val="left"/>
-        <w:rPr>
-          <w:lang w:val="es-ES"/>
-        </w:rPr>
-      </w:pPr>
-    </w:p>
-    <w:p>
-      <w:pPr>
+        <w:spacing w:line="360" w:lineRule="auto"/>
+        <w:jc w:val="left"/>
+        <w:rPr>
+          <w:lang w:val="es-ES"/>
+        </w:rPr>
+      </w:pPr>
+    </w:p>
+    <w:p>
+      <w:pPr>
+        <w:spacing w:line="360" w:lineRule="auto"/>
         <w:ind w:left="708"/>
         <w:jc w:val="left"/>
         <w:rPr>
@@ -226,6 +300,7 @@
     </w:p>
     <w:p>
       <w:pPr>
+        <w:spacing w:line="360" w:lineRule="auto"/>
         <w:ind w:left="708"/>
         <w:jc w:val="left"/>
         <w:rPr>
@@ -240,6 +315,7 @@
           <w:ilvl w:val="0"/>
           <w:numId w:val="3"/>
         </w:numPr>
+        <w:spacing w:line="360" w:lineRule="auto"/>
         <w:jc w:val="left"/>
         <w:rPr>
           <w:lang w:val="es-ES"/>
@@ -267,15 +343,17 @@
     <w:p>
       <w:pPr>
         <w:pStyle w:val="Prrafodelista"/>
-        <w:jc w:val="left"/>
-        <w:rPr>
-          <w:lang w:val="es-ES"/>
-        </w:rPr>
-      </w:pPr>
-    </w:p>
-    <w:p>
-      <w:pPr>
-        <w:pStyle w:val="Prrafodelista"/>
+        <w:spacing w:line="360" w:lineRule="auto"/>
+        <w:jc w:val="left"/>
+        <w:rPr>
+          <w:lang w:val="es-ES"/>
+        </w:rPr>
+      </w:pPr>
+    </w:p>
+    <w:p>
+      <w:pPr>
+        <w:pStyle w:val="Prrafodelista"/>
+        <w:spacing w:line="360" w:lineRule="auto"/>
         <w:jc w:val="left"/>
         <w:rPr>
           <w:lang w:val="es-ES"/>
@@ -309,15 +387,17 @@
     <w:p>
       <w:pPr>
         <w:pStyle w:val="Prrafodelista"/>
-        <w:jc w:val="left"/>
-        <w:rPr>
-          <w:lang w:val="es-ES"/>
-        </w:rPr>
-      </w:pPr>
-    </w:p>
-    <w:p>
-      <w:pPr>
-        <w:pStyle w:val="Prrafodelista"/>
+        <w:spacing w:line="360" w:lineRule="auto"/>
+        <w:jc w:val="left"/>
+        <w:rPr>
+          <w:lang w:val="es-ES"/>
+        </w:rPr>
+      </w:pPr>
+    </w:p>
+    <w:p>
+      <w:pPr>
+        <w:pStyle w:val="Prrafodelista"/>
+        <w:spacing w:line="360" w:lineRule="auto"/>
         <w:jc w:val="left"/>
         <w:rPr>
           <w:lang w:val="es-ES"/>
@@ -369,39 +449,44 @@
     <w:p>
       <w:pPr>
         <w:pStyle w:val="Prrafodelista"/>
-        <w:jc w:val="left"/>
-        <w:rPr>
-          <w:lang w:val="es-ES"/>
-        </w:rPr>
-      </w:pPr>
-    </w:p>
-    <w:p>
-      <w:pPr>
-        <w:pStyle w:val="Prrafodelista"/>
-        <w:jc w:val="left"/>
-        <w:rPr>
-          <w:lang w:val="es-ES"/>
-        </w:rPr>
-      </w:pPr>
-      <w:r>
-        <w:rPr>
-          <w:lang w:val="es-ES"/>
-        </w:rPr>
+        <w:spacing w:line="360" w:lineRule="auto"/>
+        <w:jc w:val="left"/>
+        <w:rPr>
+          <w:lang w:val="es-ES"/>
+        </w:rPr>
+      </w:pPr>
+    </w:p>
+    <w:p>
+      <w:pPr>
+        <w:pStyle w:val="Prrafodelista"/>
+        <w:spacing w:line="360" w:lineRule="auto"/>
+        <w:jc w:val="left"/>
+        <w:rPr>
+          <w:lang w:val="es-ES"/>
+        </w:rPr>
+      </w:pPr>
+      <w:r>
+        <w:rPr>
+          <w:lang w:val="es-ES"/>
+        </w:rPr>
+        <w:lastRenderedPageBreak/>
         <w:t>Cardinalidad: Un vicedecanato debe estar conformado por 10 o más estudiantes que vayan a participar en las líneas de investigación, un caso similar al docente.</w:t>
       </w:r>
     </w:p>
     <w:p>
       <w:pPr>
         <w:pStyle w:val="Prrafodelista"/>
-        <w:jc w:val="left"/>
-        <w:rPr>
-          <w:lang w:val="es-ES"/>
-        </w:rPr>
-      </w:pPr>
-    </w:p>
-    <w:p>
-      <w:pPr>
-        <w:pStyle w:val="Prrafodelista"/>
+        <w:spacing w:line="360" w:lineRule="auto"/>
+        <w:jc w:val="left"/>
+        <w:rPr>
+          <w:lang w:val="es-ES"/>
+        </w:rPr>
+      </w:pPr>
+    </w:p>
+    <w:p>
+      <w:pPr>
+        <w:pStyle w:val="Prrafodelista"/>
+        <w:spacing w:line="360" w:lineRule="auto"/>
         <w:jc w:val="left"/>
         <w:rPr>
           <w:lang w:val="es-ES"/>
@@ -415,6 +500,7 @@
           <w:ilvl w:val="0"/>
           <w:numId w:val="3"/>
         </w:numPr>
+        <w:spacing w:line="360" w:lineRule="auto"/>
         <w:jc w:val="left"/>
         <w:rPr>
           <w:lang w:val="es-ES"/>
@@ -442,15 +528,17 @@
     <w:p>
       <w:pPr>
         <w:pStyle w:val="Prrafodelista"/>
-        <w:jc w:val="left"/>
-        <w:rPr>
-          <w:lang w:val="es-ES"/>
-        </w:rPr>
-      </w:pPr>
-    </w:p>
-    <w:p>
-      <w:pPr>
-        <w:pStyle w:val="Prrafodelista"/>
+        <w:spacing w:line="360" w:lineRule="auto"/>
+        <w:jc w:val="left"/>
+        <w:rPr>
+          <w:lang w:val="es-ES"/>
+        </w:rPr>
+      </w:pPr>
+    </w:p>
+    <w:p>
+      <w:pPr>
+        <w:pStyle w:val="Prrafodelista"/>
+        <w:spacing w:line="360" w:lineRule="auto"/>
         <w:jc w:val="left"/>
         <w:rPr>
           <w:lang w:val="es-ES"/>
@@ -484,15 +572,17 @@
     <w:p>
       <w:pPr>
         <w:pStyle w:val="Prrafodelista"/>
-        <w:jc w:val="left"/>
-        <w:rPr>
-          <w:lang w:val="es-ES"/>
-        </w:rPr>
-      </w:pPr>
-    </w:p>
-    <w:p>
-      <w:pPr>
-        <w:pStyle w:val="Prrafodelista"/>
+        <w:spacing w:line="360" w:lineRule="auto"/>
+        <w:jc w:val="left"/>
+        <w:rPr>
+          <w:lang w:val="es-ES"/>
+        </w:rPr>
+      </w:pPr>
+    </w:p>
+    <w:p>
+      <w:pPr>
+        <w:pStyle w:val="Prrafodelista"/>
+        <w:spacing w:line="360" w:lineRule="auto"/>
         <w:jc w:val="left"/>
         <w:rPr>
           <w:lang w:val="es-ES"/>
@@ -526,15 +616,17 @@
     <w:p>
       <w:pPr>
         <w:pStyle w:val="Prrafodelista"/>
-        <w:jc w:val="left"/>
-        <w:rPr>
-          <w:lang w:val="es-ES"/>
-        </w:rPr>
-      </w:pPr>
-    </w:p>
-    <w:p>
-      <w:pPr>
-        <w:pStyle w:val="Prrafodelista"/>
+        <w:spacing w:line="360" w:lineRule="auto"/>
+        <w:jc w:val="left"/>
+        <w:rPr>
+          <w:lang w:val="es-ES"/>
+        </w:rPr>
+      </w:pPr>
+    </w:p>
+    <w:p>
+      <w:pPr>
+        <w:pStyle w:val="Prrafodelista"/>
+        <w:spacing w:line="360" w:lineRule="auto"/>
         <w:jc w:val="left"/>
         <w:rPr>
           <w:lang w:val="es-ES"/>
@@ -550,15 +642,17 @@
     <w:p>
       <w:pPr>
         <w:pStyle w:val="Prrafodelista"/>
-        <w:jc w:val="left"/>
-        <w:rPr>
-          <w:lang w:val="es-ES"/>
-        </w:rPr>
-      </w:pPr>
-    </w:p>
-    <w:p>
-      <w:pPr>
-        <w:pStyle w:val="Prrafodelista"/>
+        <w:spacing w:line="360" w:lineRule="auto"/>
+        <w:jc w:val="left"/>
+        <w:rPr>
+          <w:lang w:val="es-ES"/>
+        </w:rPr>
+      </w:pPr>
+    </w:p>
+    <w:p>
+      <w:pPr>
+        <w:pStyle w:val="Prrafodelista"/>
+        <w:spacing w:line="360" w:lineRule="auto"/>
         <w:jc w:val="left"/>
         <w:rPr>
           <w:lang w:val="es-ES"/>
@@ -572,6 +666,7 @@
           <w:ilvl w:val="0"/>
           <w:numId w:val="3"/>
         </w:numPr>
+        <w:spacing w:line="360" w:lineRule="auto"/>
         <w:jc w:val="left"/>
         <w:rPr>
           <w:lang w:val="es-ES"/>
@@ -599,15 +694,17 @@
     <w:p>
       <w:pPr>
         <w:pStyle w:val="Prrafodelista"/>
-        <w:jc w:val="left"/>
-        <w:rPr>
-          <w:lang w:val="es-ES"/>
-        </w:rPr>
-      </w:pPr>
-    </w:p>
-    <w:p>
-      <w:pPr>
-        <w:pStyle w:val="Prrafodelista"/>
+        <w:spacing w:line="360" w:lineRule="auto"/>
+        <w:jc w:val="left"/>
+        <w:rPr>
+          <w:lang w:val="es-ES"/>
+        </w:rPr>
+      </w:pPr>
+    </w:p>
+    <w:p>
+      <w:pPr>
+        <w:pStyle w:val="Prrafodelista"/>
+        <w:spacing w:line="360" w:lineRule="auto"/>
         <w:jc w:val="left"/>
         <w:rPr>
           <w:lang w:val="es-ES"/>
@@ -641,15 +738,17 @@
     <w:p>
       <w:pPr>
         <w:pStyle w:val="Prrafodelista"/>
-        <w:jc w:val="left"/>
-        <w:rPr>
-          <w:lang w:val="es-ES"/>
-        </w:rPr>
-      </w:pPr>
-    </w:p>
-    <w:p>
-      <w:pPr>
-        <w:pStyle w:val="Prrafodelista"/>
+        <w:spacing w:line="360" w:lineRule="auto"/>
+        <w:jc w:val="left"/>
+        <w:rPr>
+          <w:lang w:val="es-ES"/>
+        </w:rPr>
+      </w:pPr>
+    </w:p>
+    <w:p>
+      <w:pPr>
+        <w:pStyle w:val="Prrafodelista"/>
+        <w:spacing w:line="360" w:lineRule="auto"/>
         <w:jc w:val="left"/>
         <w:rPr>
           <w:lang w:val="es-ES"/>
@@ -665,15 +764,17 @@
     <w:p>
       <w:pPr>
         <w:pStyle w:val="Prrafodelista"/>
-        <w:jc w:val="left"/>
-        <w:rPr>
-          <w:lang w:val="es-ES"/>
-        </w:rPr>
-      </w:pPr>
-    </w:p>
-    <w:p>
-      <w:pPr>
-        <w:pStyle w:val="Prrafodelista"/>
+        <w:spacing w:line="360" w:lineRule="auto"/>
+        <w:jc w:val="left"/>
+        <w:rPr>
+          <w:lang w:val="es-ES"/>
+        </w:rPr>
+      </w:pPr>
+    </w:p>
+    <w:p>
+      <w:pPr>
+        <w:pStyle w:val="Prrafodelista"/>
+        <w:spacing w:line="360" w:lineRule="auto"/>
         <w:jc w:val="left"/>
         <w:rPr>
           <w:lang w:val="es-ES"/>
@@ -695,15 +796,17 @@
     <w:p>
       <w:pPr>
         <w:pStyle w:val="Prrafodelista"/>
-        <w:jc w:val="left"/>
-        <w:rPr>
-          <w:lang w:val="es-ES"/>
-        </w:rPr>
-      </w:pPr>
-    </w:p>
-    <w:p>
-      <w:pPr>
-        <w:pStyle w:val="Prrafodelista"/>
+        <w:spacing w:line="360" w:lineRule="auto"/>
+        <w:jc w:val="left"/>
+        <w:rPr>
+          <w:lang w:val="es-ES"/>
+        </w:rPr>
+      </w:pPr>
+    </w:p>
+    <w:p>
+      <w:pPr>
+        <w:pStyle w:val="Prrafodelista"/>
+        <w:spacing w:line="360" w:lineRule="auto"/>
         <w:jc w:val="left"/>
         <w:rPr>
           <w:lang w:val="es-ES"/>
@@ -717,6 +820,7 @@
           <w:ilvl w:val="0"/>
           <w:numId w:val="3"/>
         </w:numPr>
+        <w:spacing w:line="360" w:lineRule="auto"/>
         <w:jc w:val="left"/>
         <w:rPr>
           <w:lang w:val="es-ES"/>
@@ -743,6 +847,7 @@
     </w:p>
     <w:p>
       <w:pPr>
+        <w:spacing w:line="360" w:lineRule="auto"/>
         <w:ind w:left="708"/>
         <w:jc w:val="left"/>
         <w:rPr>
@@ -776,16 +881,18 @@
     </w:p>
     <w:p>
       <w:pPr>
-        <w:ind w:left="708"/>
-        <w:jc w:val="left"/>
-        <w:rPr>
-          <w:lang w:val="es-ES"/>
-        </w:rPr>
-      </w:pPr>
-      <w:r>
-        <w:rPr>
-          <w:lang w:val="es-ES"/>
-        </w:rPr>
+        <w:spacing w:line="360" w:lineRule="auto"/>
+        <w:ind w:left="708"/>
+        <w:jc w:val="left"/>
+        <w:rPr>
+          <w:lang w:val="es-ES"/>
+        </w:rPr>
+      </w:pPr>
+      <w:r>
+        <w:rPr>
+          <w:lang w:val="es-ES"/>
+        </w:rPr>
+        <w:lastRenderedPageBreak/>
         <w:t>Propósito</w:t>
       </w:r>
       <w:r>
@@ -803,6 +910,7 @@
     </w:p>
     <w:p>
       <w:pPr>
+        <w:spacing w:line="360" w:lineRule="auto"/>
         <w:ind w:left="708"/>
         <w:jc w:val="left"/>
         <w:rPr>
@@ -818,6 +926,17 @@
     </w:p>
     <w:p>
       <w:pPr>
+        <w:spacing w:line="360" w:lineRule="auto"/>
+        <w:ind w:left="708"/>
+        <w:jc w:val="left"/>
+        <w:rPr>
+          <w:lang w:val="es-ES"/>
+        </w:rPr>
+      </w:pPr>
+    </w:p>
+    <w:p>
+      <w:pPr>
+        <w:spacing w:line="360" w:lineRule="auto"/>
         <w:ind w:left="708"/>
         <w:jc w:val="left"/>
         <w:rPr>
@@ -832,6 +951,7 @@
           <w:ilvl w:val="0"/>
           <w:numId w:val="3"/>
         </w:numPr>
+        <w:spacing w:line="360" w:lineRule="auto"/>
         <w:jc w:val="left"/>
         <w:rPr>
           <w:lang w:val="es-ES"/>
@@ -865,15 +985,17 @@
     <w:p>
       <w:pPr>
         <w:pStyle w:val="Prrafodelista"/>
-        <w:jc w:val="left"/>
-        <w:rPr>
-          <w:lang w:val="es-ES"/>
-        </w:rPr>
-      </w:pPr>
-    </w:p>
-    <w:p>
-      <w:pPr>
-        <w:pStyle w:val="Prrafodelista"/>
+        <w:spacing w:line="360" w:lineRule="auto"/>
+        <w:jc w:val="left"/>
+        <w:rPr>
+          <w:lang w:val="es-ES"/>
+        </w:rPr>
+      </w:pPr>
+    </w:p>
+    <w:p>
+      <w:pPr>
+        <w:pStyle w:val="Prrafodelista"/>
+        <w:spacing w:line="360" w:lineRule="auto"/>
         <w:jc w:val="left"/>
         <w:rPr>
           <w:lang w:val="es-ES"/>
@@ -907,15 +1029,17 @@
     <w:p>
       <w:pPr>
         <w:pStyle w:val="Prrafodelista"/>
-        <w:jc w:val="left"/>
-        <w:rPr>
-          <w:lang w:val="es-ES"/>
-        </w:rPr>
-      </w:pPr>
-    </w:p>
-    <w:p>
-      <w:pPr>
-        <w:pStyle w:val="Prrafodelista"/>
+        <w:spacing w:line="360" w:lineRule="auto"/>
+        <w:jc w:val="left"/>
+        <w:rPr>
+          <w:lang w:val="es-ES"/>
+        </w:rPr>
+      </w:pPr>
+    </w:p>
+    <w:p>
+      <w:pPr>
+        <w:pStyle w:val="Prrafodelista"/>
+        <w:spacing w:line="360" w:lineRule="auto"/>
         <w:jc w:val="left"/>
         <w:rPr>
           <w:lang w:val="es-ES"/>
@@ -997,7 +1121,19 @@
         <w:rPr>
           <w:lang w:val="es-ES"/>
         </w:rPr>
-        <w:t xml:space="preserve"> sentido que existieran las </w:t>
+        <w:t xml:space="preserve"> sentido que existieran </w:t>
+      </w:r>
+      <w:r>
+        <w:rPr>
+          <w:lang w:val="es-ES"/>
+        </w:rPr>
+        <w:t>sus</w:t>
+      </w:r>
+      <w:r>
+        <w:rPr>
+          <w:lang w:val="es-ES"/>
+        </w:rPr>
+        <w:t xml:space="preserve"> </w:t>
       </w:r>
       <w:r>
         <w:rPr>
@@ -1027,15 +1163,17 @@
     <w:p>
       <w:pPr>
         <w:pStyle w:val="Prrafodelista"/>
-        <w:jc w:val="left"/>
-        <w:rPr>
-          <w:lang w:val="es-ES"/>
-        </w:rPr>
-      </w:pPr>
-    </w:p>
-    <w:p>
-      <w:pPr>
-        <w:pStyle w:val="Prrafodelista"/>
+        <w:spacing w:line="360" w:lineRule="auto"/>
+        <w:jc w:val="left"/>
+        <w:rPr>
+          <w:lang w:val="es-ES"/>
+        </w:rPr>
+      </w:pPr>
+    </w:p>
+    <w:p>
+      <w:pPr>
+        <w:pStyle w:val="Prrafodelista"/>
+        <w:spacing w:line="360" w:lineRule="auto"/>
         <w:jc w:val="left"/>
         <w:rPr>
           <w:lang w:val="es-ES"/>
@@ -1093,6 +1231,17 @@
     <w:p>
       <w:pPr>
         <w:pStyle w:val="Prrafodelista"/>
+        <w:spacing w:line="360" w:lineRule="auto"/>
+        <w:jc w:val="left"/>
+        <w:rPr>
+          <w:lang w:val="es-ES"/>
+        </w:rPr>
+      </w:pPr>
+    </w:p>
+    <w:p>
+      <w:pPr>
+        <w:pStyle w:val="Prrafodelista"/>
+        <w:spacing w:line="360" w:lineRule="auto"/>
         <w:jc w:val="left"/>
         <w:rPr>
           <w:lang w:val="es-ES"/>
@@ -1106,6 +1255,7 @@
           <w:ilvl w:val="0"/>
           <w:numId w:val="3"/>
         </w:numPr>
+        <w:spacing w:line="360" w:lineRule="auto"/>
         <w:jc w:val="left"/>
         <w:rPr>
           <w:lang w:val="es-ES"/>
@@ -1144,6 +1294,7 @@
     </w:p>
     <w:p>
       <w:pPr>
+        <w:spacing w:line="360" w:lineRule="auto"/>
         <w:ind w:left="708"/>
         <w:jc w:val="left"/>
         <w:rPr>
@@ -1177,26 +1328,27 @@
     </w:p>
     <w:p>
       <w:pPr>
-        <w:ind w:left="708"/>
-        <w:jc w:val="left"/>
-        <w:rPr>
-          <w:lang w:val="es-ES"/>
-        </w:rPr>
-      </w:pPr>
-    </w:p>
-    <w:p>
-      <w:pPr>
-        <w:ind w:left="708"/>
-        <w:jc w:val="left"/>
-        <w:rPr>
-          <w:lang w:val="es-ES"/>
-        </w:rPr>
-      </w:pPr>
-      <w:r>
-        <w:rPr>
-          <w:lang w:val="es-ES"/>
-        </w:rPr>
-        <w:lastRenderedPageBreak/>
+        <w:spacing w:line="360" w:lineRule="auto"/>
+        <w:ind w:left="708"/>
+        <w:jc w:val="left"/>
+        <w:rPr>
+          <w:lang w:val="es-ES"/>
+        </w:rPr>
+      </w:pPr>
+    </w:p>
+    <w:p>
+      <w:pPr>
+        <w:spacing w:line="360" w:lineRule="auto"/>
+        <w:ind w:left="708"/>
+        <w:jc w:val="left"/>
+        <w:rPr>
+          <w:lang w:val="es-ES"/>
+        </w:rPr>
+      </w:pPr>
+      <w:r>
+        <w:rPr>
+          <w:lang w:val="es-ES"/>
+        </w:rPr>
         <w:t>Propósito</w:t>
       </w:r>
       <w:r>
@@ -1217,14 +1369,12 @@
         </w:rPr>
         <w:t xml:space="preserve">Cada departamento organiza sus maestrías, cada </w:t>
       </w:r>
-      <w:proofErr w:type="spellStart"/>
-      <w:r>
-        <w:rPr>
-          <w:lang w:val="es-ES"/>
-        </w:rPr>
-        <w:t>maestria</w:t>
-      </w:r>
-      <w:proofErr w:type="spellEnd"/>
+      <w:r>
+        <w:rPr>
+          <w:lang w:val="es-ES"/>
+        </w:rPr>
+        <w:t>maestría</w:t>
+      </w:r>
       <w:r>
         <w:rPr>
           <w:lang w:val="es-ES"/>
@@ -1240,15 +1390,17 @@
     </w:p>
     <w:p>
       <w:pPr>
-        <w:ind w:left="708"/>
-        <w:jc w:val="left"/>
-        <w:rPr>
-          <w:lang w:val="es-ES"/>
-        </w:rPr>
-      </w:pPr>
-    </w:p>
-    <w:p>
-      <w:pPr>
+        <w:spacing w:line="360" w:lineRule="auto"/>
+        <w:ind w:left="708"/>
+        <w:jc w:val="left"/>
+        <w:rPr>
+          <w:lang w:val="es-ES"/>
+        </w:rPr>
+      </w:pPr>
+    </w:p>
+    <w:p>
+      <w:pPr>
+        <w:spacing w:line="360" w:lineRule="auto"/>
         <w:ind w:left="708"/>
         <w:jc w:val="left"/>
         <w:rPr>
@@ -1288,6 +1440,17 @@
     </w:p>
     <w:p>
       <w:pPr>
+        <w:spacing w:line="360" w:lineRule="auto"/>
+        <w:ind w:left="708"/>
+        <w:jc w:val="left"/>
+        <w:rPr>
+          <w:lang w:val="es-ES"/>
+        </w:rPr>
+      </w:pPr>
+    </w:p>
+    <w:p>
+      <w:pPr>
+        <w:spacing w:line="360" w:lineRule="auto"/>
         <w:ind w:left="708"/>
         <w:jc w:val="left"/>
         <w:rPr>
@@ -1302,15 +1465,17 @@
           <w:ilvl w:val="0"/>
           <w:numId w:val="3"/>
         </w:numPr>
-        <w:jc w:val="left"/>
-        <w:rPr>
-          <w:lang w:val="es-ES"/>
-        </w:rPr>
-      </w:pPr>
-      <w:r>
-        <w:rPr>
-          <w:lang w:val="es-ES"/>
-        </w:rPr>
+        <w:spacing w:line="360" w:lineRule="auto"/>
+        <w:jc w:val="left"/>
+        <w:rPr>
+          <w:lang w:val="es-ES"/>
+        </w:rPr>
+      </w:pPr>
+      <w:r>
+        <w:rPr>
+          <w:lang w:val="es-ES"/>
+        </w:rPr>
+        <w:lastRenderedPageBreak/>
         <w:t>LíneaInvestigació</w:t>
       </w:r>
       <w:r>
@@ -1340,6 +1505,7 @@
     </w:p>
     <w:p>
       <w:pPr>
+        <w:spacing w:line="360" w:lineRule="auto"/>
         <w:ind w:left="708"/>
         <w:jc w:val="left"/>
         <w:rPr>
@@ -1362,7 +1528,7 @@
         <w:rPr>
           <w:lang w:val="es-ES"/>
         </w:rPr>
-        <w:t>Composición</w:t>
+        <w:t>Agregación</w:t>
       </w:r>
       <w:r>
         <w:rPr>
@@ -1373,15 +1539,17 @@
     </w:p>
     <w:p>
       <w:pPr>
-        <w:ind w:left="708"/>
-        <w:jc w:val="left"/>
-        <w:rPr>
-          <w:lang w:val="es-ES"/>
-        </w:rPr>
-      </w:pPr>
-    </w:p>
-    <w:p>
-      <w:pPr>
+        <w:spacing w:line="360" w:lineRule="auto"/>
+        <w:ind w:left="708"/>
+        <w:jc w:val="left"/>
+        <w:rPr>
+          <w:lang w:val="es-ES"/>
+        </w:rPr>
+      </w:pPr>
+    </w:p>
+    <w:p>
+      <w:pPr>
+        <w:spacing w:line="360" w:lineRule="auto"/>
         <w:ind w:left="708"/>
         <w:jc w:val="left"/>
         <w:rPr>
@@ -1416,13 +1584,25 @@
         <w:rPr>
           <w:lang w:val="es-ES"/>
         </w:rPr>
-        <w:t>están</w:t>
-      </w:r>
-      <w:r>
-        <w:rPr>
-          <w:lang w:val="es-ES"/>
-        </w:rPr>
-        <w:t xml:space="preserve"> compuestas por los resultados investigativos que desarrollan sus diferentes investigadores, por lo que si no existen las </w:t>
+        <w:t>agrupan</w:t>
+      </w:r>
+      <w:r>
+        <w:rPr>
+          <w:lang w:val="es-ES"/>
+        </w:rPr>
+        <w:t xml:space="preserve"> los resultados investigativos que desarrollan sus diferentes investigadores, por lo que si </w:t>
+      </w:r>
+      <w:r>
+        <w:rPr>
+          <w:lang w:val="es-ES"/>
+        </w:rPr>
+        <w:t>en algún momento dejaran de existir</w:t>
+      </w:r>
+      <w:r>
+        <w:rPr>
+          <w:lang w:val="es-ES"/>
+        </w:rPr>
+        <w:t xml:space="preserve"> las </w:t>
       </w:r>
       <w:r>
         <w:rPr>
@@ -1446,32 +1626,34 @@
         <w:rPr>
           <w:lang w:val="es-ES"/>
         </w:rPr>
-        <w:t xml:space="preserve"> no </w:t>
-      </w:r>
-      <w:r>
-        <w:rPr>
-          <w:lang w:val="es-ES"/>
-        </w:rPr>
-        <w:t>tendría</w:t>
-      </w:r>
-      <w:r>
-        <w:rPr>
-          <w:lang w:val="es-ES"/>
-        </w:rPr>
-        <w:t xml:space="preserve"> sentido que existieran los resultados.</w:t>
-      </w:r>
-    </w:p>
-    <w:p>
-      <w:pPr>
-        <w:ind w:left="708"/>
-        <w:jc w:val="left"/>
-        <w:rPr>
-          <w:lang w:val="es-ES"/>
-        </w:rPr>
-      </w:pPr>
-    </w:p>
-    <w:p>
-      <w:pPr>
+        <w:t xml:space="preserve"> </w:t>
+      </w:r>
+      <w:r>
+        <w:rPr>
+          <w:lang w:val="es-ES"/>
+        </w:rPr>
+        <w:t>se puede quedar una evidencia de</w:t>
+      </w:r>
+      <w:r>
+        <w:rPr>
+          <w:lang w:val="es-ES"/>
+        </w:rPr>
+        <w:t xml:space="preserve"> los resultados.</w:t>
+      </w:r>
+    </w:p>
+    <w:p>
+      <w:pPr>
+        <w:spacing w:line="360" w:lineRule="auto"/>
+        <w:ind w:left="708"/>
+        <w:jc w:val="left"/>
+        <w:rPr>
+          <w:lang w:val="es-ES"/>
+        </w:rPr>
+      </w:pPr>
+    </w:p>
+    <w:p>
+      <w:pPr>
+        <w:spacing w:line="360" w:lineRule="auto"/>
         <w:ind w:left="708"/>
         <w:jc w:val="left"/>
         <w:rPr>
@@ -1511,6 +1693,17 @@
     </w:p>
     <w:p>
       <w:pPr>
+        <w:spacing w:line="360" w:lineRule="auto"/>
+        <w:ind w:left="708"/>
+        <w:jc w:val="left"/>
+        <w:rPr>
+          <w:lang w:val="es-ES"/>
+        </w:rPr>
+      </w:pPr>
+    </w:p>
+    <w:p>
+      <w:pPr>
+        <w:spacing w:line="360" w:lineRule="auto"/>
         <w:ind w:left="708"/>
         <w:jc w:val="left"/>
         <w:rPr>
@@ -1525,6 +1718,7 @@
           <w:ilvl w:val="0"/>
           <w:numId w:val="3"/>
         </w:numPr>
+        <w:spacing w:line="360" w:lineRule="auto"/>
         <w:jc w:val="left"/>
         <w:rPr>
           <w:lang w:val="es-ES"/>
@@ -1557,6 +1751,7 @@
     </w:p>
     <w:p>
       <w:pPr>
+        <w:spacing w:line="360" w:lineRule="auto"/>
         <w:ind w:left="708"/>
         <w:jc w:val="left"/>
         <w:rPr>
@@ -1590,15 +1785,17 @@
     </w:p>
     <w:p>
       <w:pPr>
-        <w:ind w:left="708"/>
-        <w:jc w:val="left"/>
-        <w:rPr>
-          <w:lang w:val="es-ES"/>
-        </w:rPr>
-      </w:pPr>
-    </w:p>
-    <w:p>
-      <w:pPr>
+        <w:spacing w:line="360" w:lineRule="auto"/>
+        <w:ind w:left="708"/>
+        <w:jc w:val="left"/>
+        <w:rPr>
+          <w:lang w:val="es-ES"/>
+        </w:rPr>
+      </w:pPr>
+    </w:p>
+    <w:p>
+      <w:pPr>
+        <w:spacing w:line="360" w:lineRule="auto"/>
         <w:ind w:left="708"/>
         <w:jc w:val="left"/>
         <w:rPr>
@@ -1639,7 +1836,19 @@
         <w:rPr>
           <w:lang w:val="es-ES"/>
         </w:rPr>
-        <w:t xml:space="preserve"> deben tener investigadores que lleven a cabo resultados de investigaciones, por lo tanto no tiene sentido</w:t>
+        <w:t xml:space="preserve"> deben tener investigadores que lleven a cabo resultados de investigaciones, por lo </w:t>
+      </w:r>
+      <w:r>
+        <w:rPr>
+          <w:lang w:val="es-ES"/>
+        </w:rPr>
+        <w:t>tanto,</w:t>
+      </w:r>
+      <w:r>
+        <w:rPr>
+          <w:lang w:val="es-ES"/>
+        </w:rPr>
+        <w:t xml:space="preserve"> no tiene sentido</w:t>
       </w:r>
       <w:r>
         <w:rPr>
@@ -1674,15 +1883,17 @@
     </w:p>
     <w:p>
       <w:pPr>
-        <w:ind w:left="708"/>
-        <w:jc w:val="left"/>
-        <w:rPr>
-          <w:lang w:val="es-ES"/>
-        </w:rPr>
-      </w:pPr>
-    </w:p>
-    <w:p>
-      <w:pPr>
+        <w:spacing w:line="360" w:lineRule="auto"/>
+        <w:ind w:left="708"/>
+        <w:jc w:val="left"/>
+        <w:rPr>
+          <w:lang w:val="es-ES"/>
+        </w:rPr>
+      </w:pPr>
+    </w:p>
+    <w:p>
+      <w:pPr>
+        <w:spacing w:line="360" w:lineRule="auto"/>
         <w:ind w:left="708"/>
         <w:jc w:val="left"/>
         <w:rPr>
@@ -1734,6 +1945,17 @@
     </w:p>
     <w:p>
       <w:pPr>
+        <w:spacing w:line="360" w:lineRule="auto"/>
+        <w:ind w:left="708"/>
+        <w:jc w:val="left"/>
+        <w:rPr>
+          <w:lang w:val="es-ES"/>
+        </w:rPr>
+      </w:pPr>
+    </w:p>
+    <w:p>
+      <w:pPr>
+        <w:spacing w:line="360" w:lineRule="auto"/>
         <w:ind w:left="708"/>
         <w:jc w:val="left"/>
         <w:rPr>
@@ -1748,6 +1970,7 @@
           <w:ilvl w:val="0"/>
           <w:numId w:val="3"/>
         </w:numPr>
+        <w:spacing w:line="360" w:lineRule="auto"/>
         <w:jc w:val="left"/>
         <w:rPr>
           <w:lang w:val="es-ES"/>
@@ -1780,6 +2003,7 @@
     </w:p>
     <w:p>
       <w:pPr>
+        <w:spacing w:line="360" w:lineRule="auto"/>
         <w:ind w:left="708"/>
         <w:jc w:val="left"/>
         <w:rPr>
@@ -1801,25 +2025,28 @@
     </w:p>
     <w:p>
       <w:pPr>
-        <w:ind w:left="708"/>
-        <w:jc w:val="left"/>
-        <w:rPr>
-          <w:lang w:val="es-ES"/>
-        </w:rPr>
-      </w:pPr>
-    </w:p>
-    <w:p>
-      <w:pPr>
-        <w:ind w:left="708"/>
-        <w:jc w:val="left"/>
-        <w:rPr>
-          <w:lang w:val="es-ES"/>
-        </w:rPr>
-      </w:pPr>
-      <w:r>
-        <w:rPr>
-          <w:lang w:val="es-ES"/>
-        </w:rPr>
+        <w:spacing w:line="360" w:lineRule="auto"/>
+        <w:ind w:left="708"/>
+        <w:jc w:val="left"/>
+        <w:rPr>
+          <w:lang w:val="es-ES"/>
+        </w:rPr>
+      </w:pPr>
+    </w:p>
+    <w:p>
+      <w:pPr>
+        <w:spacing w:line="360" w:lineRule="auto"/>
+        <w:ind w:left="708"/>
+        <w:jc w:val="left"/>
+        <w:rPr>
+          <w:lang w:val="es-ES"/>
+        </w:rPr>
+      </w:pPr>
+      <w:r>
+        <w:rPr>
+          <w:lang w:val="es-ES"/>
+        </w:rPr>
+        <w:lastRenderedPageBreak/>
         <w:t>Propósito</w:t>
       </w:r>
       <w:r>
@@ -1855,6 +2082,17 @@
     </w:p>
     <w:p>
       <w:pPr>
+        <w:spacing w:line="360" w:lineRule="auto"/>
+        <w:ind w:left="708"/>
+        <w:jc w:val="left"/>
+        <w:rPr>
+          <w:lang w:val="es-ES"/>
+        </w:rPr>
+      </w:pPr>
+    </w:p>
+    <w:p>
+      <w:pPr>
+        <w:spacing w:line="360" w:lineRule="auto"/>
         <w:ind w:left="708"/>
         <w:jc w:val="left"/>
         <w:rPr>
@@ -1869,6 +2107,7 @@
           <w:ilvl w:val="0"/>
           <w:numId w:val="3"/>
         </w:numPr>
+        <w:spacing w:line="360" w:lineRule="auto"/>
         <w:jc w:val="left"/>
         <w:rPr>
           <w:lang w:val="es-ES"/>
@@ -1895,6 +2134,7 @@
     </w:p>
     <w:p>
       <w:pPr>
+        <w:spacing w:line="360" w:lineRule="auto"/>
         <w:ind w:left="708"/>
         <w:jc w:val="left"/>
         <w:rPr>
@@ -1916,15 +2156,17 @@
     </w:p>
     <w:p>
       <w:pPr>
-        <w:ind w:left="708"/>
-        <w:jc w:val="left"/>
-        <w:rPr>
-          <w:lang w:val="es-ES"/>
-        </w:rPr>
-      </w:pPr>
-    </w:p>
-    <w:p>
-      <w:pPr>
+        <w:spacing w:line="360" w:lineRule="auto"/>
+        <w:ind w:left="708"/>
+        <w:jc w:val="left"/>
+        <w:rPr>
+          <w:lang w:val="es-ES"/>
+        </w:rPr>
+      </w:pPr>
+    </w:p>
+    <w:p>
+      <w:pPr>
+        <w:spacing w:line="360" w:lineRule="auto"/>
         <w:ind w:left="708"/>
         <w:jc w:val="left"/>
         <w:rPr>
@@ -1941,11 +2183,36 @@
         <w:rPr>
           <w:lang w:val="es-ES"/>
         </w:rPr>
-        <w:t>: Las ponencia en eventos son resultados investigativos, por lo tanto heredan de la clase ResultadoInvestigativo.</w:t>
-      </w:r>
-    </w:p>
-    <w:p>
-      <w:pPr>
+        <w:t xml:space="preserve">: </w:t>
+      </w:r>
+      <w:r>
+        <w:rPr>
+          <w:lang w:val="es-ES"/>
+        </w:rPr>
+        <w:t>Las ponencias</w:t>
+      </w:r>
+      <w:r>
+        <w:rPr>
+          <w:lang w:val="es-ES"/>
+        </w:rPr>
+        <w:t xml:space="preserve"> en eventos son resultados investigativos, por lo </w:t>
+      </w:r>
+      <w:r>
+        <w:rPr>
+          <w:lang w:val="es-ES"/>
+        </w:rPr>
+        <w:t>tanto,</w:t>
+      </w:r>
+      <w:r>
+        <w:rPr>
+          <w:lang w:val="es-ES"/>
+        </w:rPr>
+        <w:t xml:space="preserve"> heredan de la clase ResultadoInvestigativo.</w:t>
+      </w:r>
+    </w:p>
+    <w:p>
+      <w:pPr>
+        <w:spacing w:line="360" w:lineRule="auto"/>
         <w:ind w:left="708"/>
         <w:jc w:val="left"/>
         <w:rPr>
@@ -1960,6 +2227,7 @@
           <w:ilvl w:val="0"/>
           <w:numId w:val="3"/>
         </w:numPr>
+        <w:spacing w:line="360" w:lineRule="auto"/>
         <w:jc w:val="left"/>
         <w:rPr>
           <w:lang w:val="es-ES"/>
@@ -1992,6 +2260,7 @@
     </w:p>
     <w:p>
       <w:pPr>
+        <w:spacing w:line="360" w:lineRule="auto"/>
         <w:ind w:left="708"/>
         <w:jc w:val="left"/>
         <w:rPr>
@@ -2013,15 +2282,17 @@
     </w:p>
     <w:p>
       <w:pPr>
-        <w:ind w:left="708"/>
-        <w:jc w:val="left"/>
-        <w:rPr>
-          <w:lang w:val="es-ES"/>
-        </w:rPr>
-      </w:pPr>
-    </w:p>
-    <w:p>
-      <w:pPr>
+        <w:spacing w:line="360" w:lineRule="auto"/>
+        <w:ind w:left="708"/>
+        <w:jc w:val="left"/>
+        <w:rPr>
+          <w:lang w:val="es-ES"/>
+        </w:rPr>
+      </w:pPr>
+    </w:p>
+    <w:p>
+      <w:pPr>
+        <w:spacing w:line="360" w:lineRule="auto"/>
         <w:ind w:left="708"/>
         <w:jc w:val="left"/>
         <w:rPr>
@@ -2050,11 +2321,46 @@
         <w:rPr>
           <w:lang w:val="es-ES"/>
         </w:rPr>
-        <w:t xml:space="preserve"> son resultado investigativos, por lo tanto heredan de la clase ResultadoInvestigativo.</w:t>
-      </w:r>
-    </w:p>
-    <w:p>
-      <w:pPr>
+        <w:t xml:space="preserve"> son </w:t>
+      </w:r>
+      <w:r>
+        <w:rPr>
+          <w:lang w:val="es-ES"/>
+        </w:rPr>
+        <w:t>resultados investigativos</w:t>
+      </w:r>
+      <w:r>
+        <w:rPr>
+          <w:lang w:val="es-ES"/>
+        </w:rPr>
+        <w:t xml:space="preserve">, por lo </w:t>
+      </w:r>
+      <w:r>
+        <w:rPr>
+          <w:lang w:val="es-ES"/>
+        </w:rPr>
+        <w:t>tanto,</w:t>
+      </w:r>
+      <w:r>
+        <w:rPr>
+          <w:lang w:val="es-ES"/>
+        </w:rPr>
+        <w:t xml:space="preserve"> heredan de la clase ResultadoInvestigativo.</w:t>
+      </w:r>
+    </w:p>
+    <w:p>
+      <w:pPr>
+        <w:spacing w:line="360" w:lineRule="auto"/>
+        <w:ind w:left="708"/>
+        <w:jc w:val="left"/>
+        <w:rPr>
+          <w:lang w:val="es-ES"/>
+        </w:rPr>
+      </w:pPr>
+    </w:p>
+    <w:p>
+      <w:pPr>
+        <w:spacing w:line="360" w:lineRule="auto"/>
         <w:ind w:left="708"/>
         <w:jc w:val="left"/>
         <w:rPr>
@@ -2069,6 +2375,7 @@
           <w:ilvl w:val="0"/>
           <w:numId w:val="3"/>
         </w:numPr>
+        <w:spacing w:line="360" w:lineRule="auto"/>
         <w:jc w:val="left"/>
         <w:rPr>
           <w:lang w:val="es-ES"/>
@@ -2101,6 +2408,7 @@
     </w:p>
     <w:p>
       <w:pPr>
+        <w:spacing w:line="360" w:lineRule="auto"/>
         <w:ind w:left="708"/>
         <w:jc w:val="left"/>
         <w:rPr>
@@ -2134,15 +2442,17 @@
     </w:p>
     <w:p>
       <w:pPr>
-        <w:ind w:left="708"/>
-        <w:jc w:val="left"/>
-        <w:rPr>
-          <w:lang w:val="es-ES"/>
-        </w:rPr>
-      </w:pPr>
-    </w:p>
-    <w:p>
-      <w:pPr>
+        <w:spacing w:line="360" w:lineRule="auto"/>
+        <w:ind w:left="708"/>
+        <w:jc w:val="left"/>
+        <w:rPr>
+          <w:lang w:val="es-ES"/>
+        </w:rPr>
+      </w:pPr>
+    </w:p>
+    <w:p>
+      <w:pPr>
+        <w:spacing w:line="360" w:lineRule="auto"/>
         <w:ind w:left="708"/>
         <w:jc w:val="left"/>
         <w:rPr>
@@ -2159,32 +2469,34 @@
         <w:rPr>
           <w:lang w:val="es-ES"/>
         </w:rPr>
-        <w:t xml:space="preserve">: Cada Investigador puede llevar a cabo resultados investigativos, por lo que, el investigador </w:t>
-      </w:r>
-      <w:r>
-        <w:rPr>
-          <w:lang w:val="es-ES"/>
-        </w:rPr>
-        <w:t>seguiría</w:t>
-      </w:r>
-      <w:r>
-        <w:rPr>
-          <w:lang w:val="es-ES"/>
-        </w:rPr>
-        <w:t xml:space="preserve"> existiendo en caso de que desaparecieran los resultados investigativos.</w:t>
-      </w:r>
-    </w:p>
-    <w:p>
-      <w:pPr>
-        <w:ind w:left="708"/>
-        <w:jc w:val="left"/>
-        <w:rPr>
-          <w:lang w:val="es-ES"/>
-        </w:rPr>
-      </w:pPr>
-    </w:p>
-    <w:p>
-      <w:pPr>
+        <w:t xml:space="preserve">: </w:t>
+      </w:r>
+      <w:r>
+        <w:rPr>
+          <w:lang w:val="es-ES"/>
+        </w:rPr>
+        <w:t>El resultado investigativo forma parte esencial de la actividad del investigador, si el investigador se elimina sus resultados también</w:t>
+      </w:r>
+      <w:r>
+        <w:rPr>
+          <w:lang w:val="es-ES"/>
+        </w:rPr>
+        <w:t>.</w:t>
+      </w:r>
+    </w:p>
+    <w:p>
+      <w:pPr>
+        <w:spacing w:line="360" w:lineRule="auto"/>
+        <w:ind w:left="708"/>
+        <w:jc w:val="left"/>
+        <w:rPr>
+          <w:lang w:val="es-ES"/>
+        </w:rPr>
+      </w:pPr>
+    </w:p>
+    <w:p>
+      <w:pPr>
+        <w:spacing w:line="360" w:lineRule="auto"/>
         <w:ind w:left="708"/>
         <w:jc w:val="left"/>
         <w:rPr>
@@ -2212,6 +2524,17 @@
     </w:p>
     <w:p>
       <w:pPr>
+        <w:spacing w:line="360" w:lineRule="auto"/>
+        <w:ind w:left="708"/>
+        <w:jc w:val="left"/>
+        <w:rPr>
+          <w:lang w:val="es-ES"/>
+        </w:rPr>
+      </w:pPr>
+    </w:p>
+    <w:p>
+      <w:pPr>
+        <w:spacing w:line="360" w:lineRule="auto"/>
         <w:ind w:left="708"/>
         <w:jc w:val="left"/>
         <w:rPr>
@@ -2226,15 +2549,17 @@
           <w:ilvl w:val="0"/>
           <w:numId w:val="3"/>
         </w:numPr>
-        <w:jc w:val="left"/>
-        <w:rPr>
-          <w:lang w:val="es-ES"/>
-        </w:rPr>
-      </w:pPr>
-      <w:r>
-        <w:rPr>
-          <w:lang w:val="es-ES"/>
-        </w:rPr>
+        <w:spacing w:line="360" w:lineRule="auto"/>
+        <w:jc w:val="left"/>
+        <w:rPr>
+          <w:lang w:val="es-ES"/>
+        </w:rPr>
+      </w:pPr>
+      <w:r>
+        <w:rPr>
+          <w:lang w:val="es-ES"/>
+        </w:rPr>
+        <w:lastRenderedPageBreak/>
         <w:t xml:space="preserve"> Investigador </w:t>
       </w:r>
       <w:r>
@@ -2252,6 +2577,7 @@
     </w:p>
     <w:p>
       <w:pPr>
+        <w:spacing w:line="360" w:lineRule="auto"/>
         <w:ind w:left="708"/>
         <w:jc w:val="left"/>
         <w:rPr>
@@ -2273,15 +2599,17 @@
     </w:p>
     <w:p>
       <w:pPr>
-        <w:ind w:left="708"/>
-        <w:jc w:val="left"/>
-        <w:rPr>
-          <w:lang w:val="es-ES"/>
-        </w:rPr>
-      </w:pPr>
-    </w:p>
-    <w:p>
-      <w:pPr>
+        <w:spacing w:line="360" w:lineRule="auto"/>
+        <w:ind w:left="708"/>
+        <w:jc w:val="left"/>
+        <w:rPr>
+          <w:lang w:val="es-ES"/>
+        </w:rPr>
+      </w:pPr>
+    </w:p>
+    <w:p>
+      <w:pPr>
+        <w:spacing w:line="360" w:lineRule="auto"/>
         <w:ind w:left="708"/>
         <w:jc w:val="left"/>
         <w:rPr>
@@ -2298,11 +2626,34 @@
         <w:rPr>
           <w:lang w:val="es-ES"/>
         </w:rPr>
-        <w:t>: El estudiante es un investigador, por lo tanto hereda de la clase Investigador.</w:t>
-      </w:r>
-    </w:p>
-    <w:p>
-      <w:pPr>
+        <w:t xml:space="preserve">: El estudiante es un investigador, por lo </w:t>
+      </w:r>
+      <w:r>
+        <w:rPr>
+          <w:lang w:val="es-ES"/>
+        </w:rPr>
+        <w:t>tanto,</w:t>
+      </w:r>
+      <w:r>
+        <w:rPr>
+          <w:lang w:val="es-ES"/>
+        </w:rPr>
+        <w:t xml:space="preserve"> hereda de la clase Investigador.</w:t>
+      </w:r>
+    </w:p>
+    <w:p>
+      <w:pPr>
+        <w:spacing w:line="360" w:lineRule="auto"/>
+        <w:ind w:left="708"/>
+        <w:jc w:val="left"/>
+        <w:rPr>
+          <w:lang w:val="es-ES"/>
+        </w:rPr>
+      </w:pPr>
+    </w:p>
+    <w:p>
+      <w:pPr>
+        <w:spacing w:line="360" w:lineRule="auto"/>
         <w:ind w:left="708"/>
         <w:jc w:val="left"/>
         <w:rPr>
@@ -2317,6 +2668,7 @@
           <w:ilvl w:val="0"/>
           <w:numId w:val="3"/>
         </w:numPr>
+        <w:spacing w:line="360" w:lineRule="auto"/>
         <w:jc w:val="left"/>
         <w:rPr>
           <w:lang w:val="es-ES"/>
@@ -2343,6 +2695,7 @@
     </w:p>
     <w:p>
       <w:pPr>
+        <w:spacing w:line="360" w:lineRule="auto"/>
         <w:ind w:left="708"/>
         <w:jc w:val="left"/>
         <w:rPr>
@@ -2364,15 +2717,17 @@
     </w:p>
     <w:p>
       <w:pPr>
-        <w:ind w:left="708"/>
-        <w:jc w:val="left"/>
-        <w:rPr>
-          <w:lang w:val="es-ES"/>
-        </w:rPr>
-      </w:pPr>
-    </w:p>
-    <w:p>
-      <w:pPr>
+        <w:spacing w:line="360" w:lineRule="auto"/>
+        <w:ind w:left="708"/>
+        <w:jc w:val="left"/>
+        <w:rPr>
+          <w:lang w:val="es-ES"/>
+        </w:rPr>
+      </w:pPr>
+    </w:p>
+    <w:p>
+      <w:pPr>
+        <w:spacing w:line="360" w:lineRule="auto"/>
         <w:ind w:left="708"/>
         <w:jc w:val="left"/>
         <w:rPr>
@@ -2389,7 +2744,19 @@
         <w:rPr>
           <w:lang w:val="es-ES"/>
         </w:rPr>
-        <w:t xml:space="preserve">: El docente es un investigador, por lo tanto hereda de la </w:t>
+        <w:t xml:space="preserve">: El docente es un investigador, por lo </w:t>
+      </w:r>
+      <w:r>
+        <w:rPr>
+          <w:lang w:val="es-ES"/>
+        </w:rPr>
+        <w:t>tanto,</w:t>
+      </w:r>
+      <w:r>
+        <w:rPr>
+          <w:lang w:val="es-ES"/>
+        </w:rPr>
+        <w:t xml:space="preserve"> hereda de la </w:t>
       </w:r>
       <w:r>
         <w:rPr>
@@ -2406,6 +2773,17 @@
     </w:p>
     <w:p>
       <w:pPr>
+        <w:spacing w:line="360" w:lineRule="auto"/>
+        <w:ind w:left="708"/>
+        <w:jc w:val="left"/>
+        <w:rPr>
+          <w:lang w:val="es-ES"/>
+        </w:rPr>
+      </w:pPr>
+    </w:p>
+    <w:p>
+      <w:pPr>
+        <w:spacing w:line="360" w:lineRule="auto"/>
         <w:ind w:left="708"/>
         <w:jc w:val="left"/>
         <w:rPr>
@@ -2420,6 +2798,7 @@
           <w:ilvl w:val="0"/>
           <w:numId w:val="3"/>
         </w:numPr>
+        <w:spacing w:line="360" w:lineRule="auto"/>
         <w:jc w:val="left"/>
         <w:rPr>
           <w:lang w:val="es-ES"/>
@@ -2470,6 +2849,7 @@
     </w:p>
     <w:p>
       <w:pPr>
+        <w:spacing w:line="360" w:lineRule="auto"/>
         <w:ind w:left="708"/>
         <w:jc w:val="left"/>
         <w:rPr>
@@ -2503,15 +2883,17 @@
     </w:p>
     <w:p>
       <w:pPr>
-        <w:ind w:left="708"/>
-        <w:jc w:val="left"/>
-        <w:rPr>
-          <w:lang w:val="es-ES"/>
-        </w:rPr>
-      </w:pPr>
-    </w:p>
-    <w:p>
-      <w:pPr>
+        <w:spacing w:line="360" w:lineRule="auto"/>
+        <w:ind w:left="708"/>
+        <w:jc w:val="left"/>
+        <w:rPr>
+          <w:lang w:val="es-ES"/>
+        </w:rPr>
+      </w:pPr>
+    </w:p>
+    <w:p>
+      <w:pPr>
+        <w:spacing w:line="360" w:lineRule="auto"/>
         <w:ind w:left="708"/>
         <w:jc w:val="left"/>
         <w:rPr>
@@ -2557,15 +2939,17 @@
     </w:p>
     <w:p>
       <w:pPr>
-        <w:ind w:left="708"/>
-        <w:jc w:val="left"/>
-        <w:rPr>
-          <w:lang w:val="es-ES"/>
-        </w:rPr>
-      </w:pPr>
-    </w:p>
-    <w:p>
-      <w:pPr>
+        <w:spacing w:line="360" w:lineRule="auto"/>
+        <w:ind w:left="708"/>
+        <w:jc w:val="left"/>
+        <w:rPr>
+          <w:lang w:val="es-ES"/>
+        </w:rPr>
+      </w:pPr>
+    </w:p>
+    <w:p>
+      <w:pPr>
+        <w:spacing w:line="360" w:lineRule="auto"/>
         <w:ind w:left="708"/>
         <w:jc w:val="left"/>
         <w:rPr>
@@ -2605,15 +2989,966 @@
     </w:p>
     <w:p>
       <w:pPr>
-        <w:pStyle w:val="Prrafodelista"/>
-        <w:jc w:val="left"/>
-        <w:rPr>
-          <w:lang w:val="es-ES"/>
-        </w:rPr>
-      </w:pPr>
-    </w:p>
-    <w:p>
-      <w:pPr>
+        <w:spacing w:line="360" w:lineRule="auto"/>
+        <w:ind w:left="708"/>
+        <w:jc w:val="left"/>
+        <w:rPr>
+          <w:lang w:val="es-ES"/>
+        </w:rPr>
+      </w:pPr>
+    </w:p>
+    <w:p>
+      <w:pPr>
+        <w:pStyle w:val="Prrafodelista"/>
+        <w:numPr>
+          <w:ilvl w:val="0"/>
+          <w:numId w:val="3"/>
+        </w:numPr>
+        <w:spacing w:line="360" w:lineRule="auto"/>
+        <w:jc w:val="left"/>
+        <w:rPr>
+          <w:lang w:val="es-ES"/>
+        </w:rPr>
+      </w:pPr>
+      <w:r>
+        <w:rPr>
+          <w:lang w:val="es-ES"/>
+        </w:rPr>
+        <w:t xml:space="preserve"> </w:t>
+      </w:r>
+      <w:r>
+        <w:rPr>
+          <w:lang w:val="es-ES"/>
+        </w:rPr>
+        <w:t xml:space="preserve">Maestría </w:t>
+      </w:r>
+      <w:r>
+        <w:rPr>
+          <w:lang w:val="es-ES"/>
+        </w:rPr>
+        <w:sym w:font="Wingdings" w:char="F0DF"/>
+      </w:r>
+      <w:r>
+        <w:rPr>
+          <w:lang w:val="es-ES"/>
+        </w:rPr>
+        <w:t xml:space="preserve"> CursoPosgrado</w:t>
+      </w:r>
+    </w:p>
+    <w:p>
+      <w:pPr>
+        <w:pStyle w:val="Prrafodelista"/>
+        <w:spacing w:line="360" w:lineRule="auto"/>
+        <w:jc w:val="left"/>
+        <w:rPr>
+          <w:lang w:val="es-ES"/>
+        </w:rPr>
+      </w:pPr>
+      <w:r>
+        <w:rPr>
+          <w:lang w:val="es-ES"/>
+        </w:rPr>
+        <w:t>Relación: Composición.</w:t>
+      </w:r>
+    </w:p>
+    <w:p>
+      <w:pPr>
+        <w:pStyle w:val="Prrafodelista"/>
+        <w:spacing w:line="360" w:lineRule="auto"/>
+        <w:jc w:val="left"/>
+        <w:rPr>
+          <w:lang w:val="es-ES"/>
+        </w:rPr>
+      </w:pPr>
+    </w:p>
+    <w:p>
+      <w:pPr>
+        <w:pStyle w:val="Prrafodelista"/>
+        <w:spacing w:line="360" w:lineRule="auto"/>
+        <w:jc w:val="left"/>
+        <w:rPr>
+          <w:lang w:val="es-ES"/>
+        </w:rPr>
+      </w:pPr>
+      <w:r>
+        <w:rPr>
+          <w:lang w:val="es-ES"/>
+        </w:rPr>
+        <w:lastRenderedPageBreak/>
+        <w:t>Propósito: La maestría se compone de cursos de posgrado, por tanto, debe agruparlos.</w:t>
+      </w:r>
+    </w:p>
+    <w:p>
+      <w:pPr>
+        <w:pStyle w:val="Prrafodelista"/>
+        <w:spacing w:line="360" w:lineRule="auto"/>
+        <w:jc w:val="left"/>
+        <w:rPr>
+          <w:lang w:val="es-ES"/>
+        </w:rPr>
+      </w:pPr>
+    </w:p>
+    <w:p>
+      <w:pPr>
+        <w:pStyle w:val="Prrafodelista"/>
+        <w:spacing w:line="360" w:lineRule="auto"/>
+        <w:jc w:val="left"/>
+        <w:rPr>
+          <w:lang w:val="es-ES"/>
+        </w:rPr>
+      </w:pPr>
+      <w:r>
+        <w:rPr>
+          <w:lang w:val="es-ES"/>
+        </w:rPr>
+        <w:t>Cardinalidad: Una maestría debe tener cursos, mínimo uno.</w:t>
+      </w:r>
+    </w:p>
+    <w:p>
+      <w:pPr>
+        <w:pStyle w:val="Prrafodelista"/>
+        <w:spacing w:line="360" w:lineRule="auto"/>
+        <w:jc w:val="left"/>
+        <w:rPr>
+          <w:lang w:val="es-ES"/>
+        </w:rPr>
+      </w:pPr>
+    </w:p>
+    <w:p>
+      <w:pPr>
+        <w:pStyle w:val="Prrafodelista"/>
+        <w:spacing w:line="360" w:lineRule="auto"/>
+        <w:jc w:val="left"/>
+        <w:rPr>
+          <w:lang w:val="es-ES"/>
+        </w:rPr>
+      </w:pPr>
+    </w:p>
+    <w:p>
+      <w:pPr>
+        <w:pStyle w:val="Prrafodelista"/>
+        <w:numPr>
+          <w:ilvl w:val="0"/>
+          <w:numId w:val="3"/>
+        </w:numPr>
+        <w:spacing w:line="360" w:lineRule="auto"/>
+        <w:jc w:val="left"/>
+        <w:rPr>
+          <w:lang w:val="es-ES"/>
+        </w:rPr>
+      </w:pPr>
+      <w:r>
+        <w:rPr>
+          <w:lang w:val="es-ES"/>
+        </w:rPr>
+        <w:t xml:space="preserve"> Maestría </w:t>
+      </w:r>
+      <w:r>
+        <w:rPr>
+          <w:lang w:val="en-US"/>
+        </w:rPr>
+        <w:sym w:font="Wingdings" w:char="F0DF"/>
+      </w:r>
+      <w:r>
+        <w:rPr>
+          <w:lang w:val="en-US"/>
+        </w:rPr>
+        <w:t xml:space="preserve"> Docente:</w:t>
+      </w:r>
+    </w:p>
+    <w:p>
+      <w:pPr>
+        <w:pStyle w:val="Prrafodelista"/>
+        <w:spacing w:line="360" w:lineRule="auto"/>
+        <w:jc w:val="left"/>
+        <w:rPr>
+          <w:lang w:val="en-US"/>
+        </w:rPr>
+      </w:pPr>
+      <w:r>
+        <w:rPr>
+          <w:lang w:val="en-US"/>
+        </w:rPr>
+        <w:t>Relacion: Agregaci</w:t>
+      </w:r>
+      <w:r>
+        <w:rPr>
+          <w:lang w:val="en-US"/>
+        </w:rPr>
+        <w:t>ó</w:t>
+      </w:r>
+      <w:r>
+        <w:rPr>
+          <w:lang w:val="en-US"/>
+        </w:rPr>
+        <w:t>n.</w:t>
+      </w:r>
+    </w:p>
+    <w:p>
+      <w:pPr>
+        <w:pStyle w:val="Prrafodelista"/>
+        <w:spacing w:line="360" w:lineRule="auto"/>
+        <w:jc w:val="left"/>
+        <w:rPr>
+          <w:lang w:val="en-US"/>
+        </w:rPr>
+      </w:pPr>
+    </w:p>
+    <w:p>
+      <w:pPr>
+        <w:pStyle w:val="Prrafodelista"/>
+        <w:spacing w:line="360" w:lineRule="auto"/>
+        <w:jc w:val="left"/>
+      </w:pPr>
+      <w:r>
+        <w:t xml:space="preserve">Propósito: Los docentes se </w:t>
+      </w:r>
+      <w:r>
+        <w:t xml:space="preserve">pueden </w:t>
+      </w:r>
+      <w:r>
+        <w:t>m</w:t>
+      </w:r>
+      <w:r>
+        <w:t xml:space="preserve">atricular en la </w:t>
+      </w:r>
+      <w:r>
+        <w:t>maestría</w:t>
+      </w:r>
+      <w:r>
+        <w:t xml:space="preserve"> para cursarla.</w:t>
+      </w:r>
+    </w:p>
+    <w:p>
+      <w:pPr>
+        <w:pStyle w:val="Prrafodelista"/>
+        <w:spacing w:line="360" w:lineRule="auto"/>
+        <w:jc w:val="left"/>
+      </w:pPr>
+    </w:p>
+    <w:p>
+      <w:pPr>
+        <w:pStyle w:val="Prrafodelista"/>
+        <w:spacing w:line="360" w:lineRule="auto"/>
+        <w:jc w:val="left"/>
+      </w:pPr>
+      <w:r>
+        <w:t xml:space="preserve">Cardinalidad: La maestría puede tener varios docentes matriculados o ninguno. </w:t>
+      </w:r>
+    </w:p>
+    <w:p>
+      <w:pPr>
+        <w:pStyle w:val="Prrafodelista"/>
+        <w:spacing w:line="360" w:lineRule="auto"/>
+        <w:jc w:val="left"/>
+      </w:pPr>
+    </w:p>
+    <w:p>
+      <w:pPr>
+        <w:pStyle w:val="Prrafodelista"/>
+        <w:spacing w:line="360" w:lineRule="auto"/>
+        <w:jc w:val="left"/>
+      </w:pPr>
+    </w:p>
+    <w:p>
+      <w:pPr>
+        <w:pStyle w:val="Prrafodelista"/>
+        <w:numPr>
+          <w:ilvl w:val="0"/>
+          <w:numId w:val="3"/>
+        </w:numPr>
+        <w:spacing w:line="360" w:lineRule="auto"/>
+        <w:jc w:val="left"/>
+      </w:pPr>
+      <w:r>
+        <w:t xml:space="preserve"> Docente </w:t>
+      </w:r>
+      <w:r>
+        <w:sym w:font="Wingdings" w:char="F0DF"/>
+      </w:r>
+      <w:r>
+        <w:t xml:space="preserve"> </w:t>
+      </w:r>
+      <w:r>
+        <w:sym w:font="Wingdings" w:char="F0E0"/>
+      </w:r>
+      <w:r>
+        <w:t xml:space="preserve"> CursoPosgrado:</w:t>
+      </w:r>
+    </w:p>
+    <w:p>
+      <w:pPr>
+        <w:pStyle w:val="Prrafodelista"/>
+        <w:spacing w:line="360" w:lineRule="auto"/>
+        <w:jc w:val="left"/>
+      </w:pPr>
+      <w:r>
+        <w:t>Relación</w:t>
+      </w:r>
+      <w:r>
+        <w:t xml:space="preserve">: </w:t>
+      </w:r>
+      <w:r>
+        <w:t>Asociación</w:t>
+      </w:r>
+      <w:r>
+        <w:t>.</w:t>
+      </w:r>
+    </w:p>
+    <w:p>
+      <w:pPr>
+        <w:pStyle w:val="Prrafodelista"/>
+        <w:spacing w:line="360" w:lineRule="auto"/>
+        <w:jc w:val="left"/>
+      </w:pPr>
+    </w:p>
+    <w:p>
+      <w:pPr>
+        <w:pStyle w:val="Prrafodelista"/>
+        <w:spacing w:line="360" w:lineRule="auto"/>
+        <w:jc w:val="left"/>
+      </w:pPr>
+      <w:r>
+        <w:t xml:space="preserve">Propósito: </w:t>
+      </w:r>
+      <w:r>
+        <w:t>Un</w:t>
+      </w:r>
+      <w:r>
+        <w:t xml:space="preserve"> docente </w:t>
+      </w:r>
+      <w:r>
+        <w:t xml:space="preserve">doctor </w:t>
+      </w:r>
+      <w:r>
+        <w:t>imparte curso</w:t>
+      </w:r>
+      <w:r>
+        <w:t>s</w:t>
+      </w:r>
+      <w:r>
+        <w:t xml:space="preserve"> de posgrado y emite una nota a los estudiantes del mismo.</w:t>
+      </w:r>
+    </w:p>
+    <w:p>
+      <w:pPr>
+        <w:pStyle w:val="Prrafodelista"/>
+        <w:spacing w:line="360" w:lineRule="auto"/>
+        <w:jc w:val="left"/>
+      </w:pPr>
+    </w:p>
+    <w:p>
+      <w:pPr>
+        <w:pStyle w:val="Prrafodelista"/>
+        <w:spacing w:line="360" w:lineRule="auto"/>
+        <w:jc w:val="left"/>
+      </w:pPr>
+      <w:r>
+        <w:t>Cardinalidad: El docente</w:t>
+      </w:r>
+      <w:r>
+        <w:t xml:space="preserve"> doctor</w:t>
+      </w:r>
+      <w:r>
+        <w:t xml:space="preserve"> puede impartir uno o varios cursos de posgrado.</w:t>
+      </w:r>
+    </w:p>
+    <w:p>
+      <w:pPr>
+        <w:pStyle w:val="Prrafodelista"/>
+        <w:spacing w:line="360" w:lineRule="auto"/>
+        <w:jc w:val="left"/>
+      </w:pPr>
+    </w:p>
+    <w:p>
+      <w:pPr>
+        <w:pStyle w:val="Prrafodelista"/>
+        <w:spacing w:line="360" w:lineRule="auto"/>
+        <w:jc w:val="left"/>
+        <w:rPr>
+          <w:lang w:val="es-ES"/>
+        </w:rPr>
+      </w:pPr>
+    </w:p>
+    <w:p>
+      <w:pPr>
+        <w:pStyle w:val="Prrafodelista"/>
+        <w:numPr>
+          <w:ilvl w:val="0"/>
+          <w:numId w:val="3"/>
+        </w:numPr>
+        <w:spacing w:line="360" w:lineRule="auto"/>
+        <w:jc w:val="left"/>
+      </w:pPr>
+      <w:r>
+        <w:t xml:space="preserve"> Docente </w:t>
+      </w:r>
+      <w:r>
+        <w:sym w:font="Wingdings" w:char="F0E0"/>
+      </w:r>
+      <w:r>
+        <w:t xml:space="preserve"> CursoPosgrado:</w:t>
+      </w:r>
+    </w:p>
+    <w:p>
+      <w:pPr>
+        <w:pStyle w:val="Prrafodelista"/>
+        <w:spacing w:line="360" w:lineRule="auto"/>
+        <w:jc w:val="left"/>
+      </w:pPr>
+      <w:r>
+        <w:t>Relación</w:t>
+      </w:r>
+      <w:r>
+        <w:t xml:space="preserve">: </w:t>
+      </w:r>
+      <w:r>
+        <w:t>Agregación</w:t>
+      </w:r>
+      <w:r>
+        <w:t>.</w:t>
+      </w:r>
+    </w:p>
+    <w:p>
+      <w:pPr>
+        <w:pStyle w:val="Prrafodelista"/>
+        <w:spacing w:line="360" w:lineRule="auto"/>
+        <w:jc w:val="left"/>
+      </w:pPr>
+    </w:p>
+    <w:p>
+      <w:pPr>
+        <w:pStyle w:val="Prrafodelista"/>
+        <w:spacing w:line="360" w:lineRule="auto"/>
+        <w:jc w:val="left"/>
+      </w:pPr>
+      <w:r>
+        <w:t xml:space="preserve">Propósito: Los docentes participan en los cursos necesarios para poder defender su </w:t>
+      </w:r>
+      <w:r>
+        <w:t>maestría</w:t>
+      </w:r>
+      <w:r>
+        <w:t>.</w:t>
+      </w:r>
+    </w:p>
+    <w:p>
+      <w:pPr>
+        <w:pStyle w:val="Prrafodelista"/>
+        <w:spacing w:line="360" w:lineRule="auto"/>
+        <w:jc w:val="left"/>
+      </w:pPr>
+      <w:r>
+        <w:t>Cardinalidad: Un docente puede participar en varios cursos</w:t>
+      </w:r>
+      <w:r>
+        <w:t xml:space="preserve"> o ninguno</w:t>
+      </w:r>
+      <w:r>
+        <w:t xml:space="preserve">, después de todo, necesitan los créditos de los cursos que reciben para obtener el visto bueno del Vicedecanato y poder defender la </w:t>
+      </w:r>
+      <w:r>
+        <w:t>Maestría</w:t>
+      </w:r>
+      <w:r>
+        <w:t>.</w:t>
+      </w:r>
+    </w:p>
+    <w:p>
+      <w:pPr>
+        <w:pStyle w:val="Prrafodelista"/>
+        <w:spacing w:line="360" w:lineRule="auto"/>
+        <w:jc w:val="left"/>
+      </w:pPr>
+    </w:p>
+    <w:p>
+      <w:pPr>
+        <w:pStyle w:val="Prrafodelista"/>
+        <w:spacing w:line="360" w:lineRule="auto"/>
+        <w:jc w:val="left"/>
+      </w:pPr>
+    </w:p>
+    <w:p>
+      <w:pPr>
+        <w:pStyle w:val="Prrafodelista"/>
+        <w:numPr>
+          <w:ilvl w:val="0"/>
+          <w:numId w:val="3"/>
+        </w:numPr>
+        <w:spacing w:line="360" w:lineRule="auto"/>
+        <w:jc w:val="left"/>
+      </w:pPr>
+      <w:r>
+        <w:t>CursoRecibido</w:t>
+      </w:r>
+      <w:r>
+        <w:t>:</w:t>
+      </w:r>
+    </w:p>
+    <w:p>
+      <w:pPr>
+        <w:pStyle w:val="Prrafodelista"/>
+        <w:spacing w:line="360" w:lineRule="auto"/>
+        <w:jc w:val="left"/>
+        <w:rPr>
+          <w:lang w:val="es-ES"/>
+        </w:rPr>
+      </w:pPr>
+      <w:r>
+        <w:t>Esta clase se genera a partir de la asociación del Docente Doctor que imparte el curso con el curso impartido</w:t>
+      </w:r>
+      <w:r>
+        <w:t xml:space="preserve"> al emitir una nota a uno de los docentes participantes, agrupa la información de la nota recibida y los créditos recibidos si el participante con la nota emitida aprob</w:t>
+      </w:r>
+      <w:r>
+        <w:rPr>
+          <w:lang w:val="es-ES"/>
+        </w:rPr>
+        <w:t>ó el curso y esta información se guarda dentro del docente</w:t>
+      </w:r>
+      <w:r>
+        <w:rPr>
+          <w:lang w:val="es-ES"/>
+        </w:rPr>
+        <w:t xml:space="preserve"> para más tarde ser usada para verificar si el docente propietario de la instancia de esta clase tiene todos los créditos requeridos para defender la Maestría a la que esta matriculado.</w:t>
+      </w:r>
+    </w:p>
+    <w:p>
+      <w:pPr>
+        <w:pStyle w:val="Prrafodelista"/>
+        <w:spacing w:line="360" w:lineRule="auto"/>
+        <w:jc w:val="left"/>
+        <w:rPr>
+          <w:lang w:val="es-ES"/>
+        </w:rPr>
+      </w:pPr>
+    </w:p>
+    <w:p>
+      <w:pPr>
+        <w:pStyle w:val="Prrafodelista"/>
+        <w:spacing w:line="360" w:lineRule="auto"/>
+        <w:jc w:val="left"/>
+        <w:rPr>
+          <w:lang w:val="es-ES"/>
+        </w:rPr>
+      </w:pPr>
+    </w:p>
+    <w:p>
+      <w:pPr>
+        <w:pStyle w:val="Ttulo1"/>
+        <w:numPr>
+          <w:ilvl w:val="0"/>
+          <w:numId w:val="2"/>
+        </w:numPr>
+        <w:spacing w:line="360" w:lineRule="auto"/>
+      </w:pPr>
+      <w:r>
+        <w:t xml:space="preserve"> Responsabilidades</w:t>
+      </w:r>
+    </w:p>
+    <w:p>
+      <w:pPr>
+        <w:spacing w:line="360" w:lineRule="auto"/>
+        <w:rPr>
+          <w:lang w:val="es-ES"/>
+        </w:rPr>
+      </w:pPr>
+    </w:p>
+    <w:p>
+      <w:pPr>
+        <w:spacing w:line="360" w:lineRule="auto"/>
+        <w:rPr>
+          <w:lang w:val="es-ES"/>
+        </w:rPr>
+      </w:pPr>
+      <w:r>
+        <w:rPr>
+          <w:lang w:val="es-ES"/>
+        </w:rPr>
+        <w:t xml:space="preserve">Lian </w:t>
+      </w:r>
+      <w:r>
+        <w:rPr>
+          <w:lang w:val="es-ES"/>
+        </w:rPr>
+        <w:t xml:space="preserve">Carlos </w:t>
+      </w:r>
+      <w:r>
+        <w:rPr>
+          <w:lang w:val="en-US"/>
+        </w:rPr>
+        <w:sym w:font="Wingdings" w:char="F0E0"/>
+      </w:r>
+      <w:r>
+        <w:t xml:space="preserve"> </w:t>
+      </w:r>
+      <w:r>
+        <w:rPr>
+          <w:lang w:val="es-ES"/>
+        </w:rPr>
+        <w:t>Implementación del CRUD del control del posgrado, validaciones y login.</w:t>
+      </w:r>
+    </w:p>
+    <w:p>
+      <w:pPr>
+        <w:spacing w:line="360" w:lineRule="auto"/>
+        <w:rPr>
+          <w:lang w:val="es-ES"/>
+        </w:rPr>
+      </w:pPr>
+    </w:p>
+    <w:p>
+      <w:pPr>
+        <w:spacing w:line="360" w:lineRule="auto"/>
+        <w:rPr>
+          <w:lang w:val="es-ES"/>
+        </w:rPr>
+      </w:pPr>
+      <w:r>
+        <w:rPr>
+          <w:lang w:val="es-ES"/>
+        </w:rPr>
+        <w:t xml:space="preserve">Marlon </w:t>
+      </w:r>
+      <w:r>
+        <w:rPr>
+          <w:lang w:val="es-ES"/>
+        </w:rPr>
+        <w:t xml:space="preserve">Miguel </w:t>
+      </w:r>
+      <w:r>
+        <w:rPr>
+          <w:lang w:val="es-ES"/>
+        </w:rPr>
+        <w:sym w:font="Wingdings" w:char="F0E0"/>
+      </w:r>
+      <w:r>
+        <w:rPr>
+          <w:lang w:val="es-ES"/>
+        </w:rPr>
+        <w:t xml:space="preserve"> Implementación del CRUD del control de la actividad investigativa y diseño de la interfaz.</w:t>
+      </w:r>
+    </w:p>
+    <w:p>
+      <w:pPr>
+        <w:spacing w:line="360" w:lineRule="auto"/>
+        <w:rPr>
+          <w:lang w:val="es-ES"/>
+        </w:rPr>
+      </w:pPr>
+    </w:p>
+    <w:p>
+      <w:pPr>
+        <w:pStyle w:val="Ttulo1"/>
+        <w:numPr>
+          <w:ilvl w:val="0"/>
+          <w:numId w:val="2"/>
+        </w:numPr>
+        <w:spacing w:line="360" w:lineRule="auto"/>
+      </w:pPr>
+      <w:r>
+        <w:t xml:space="preserve"> Reportes</w:t>
+      </w:r>
+    </w:p>
+    <w:p>
+      <w:pPr>
+        <w:spacing w:line="360" w:lineRule="auto"/>
+        <w:rPr>
+          <w:lang w:val="es-ES"/>
+        </w:rPr>
+      </w:pPr>
+    </w:p>
+    <w:p>
+      <w:pPr>
+        <w:spacing w:line="360" w:lineRule="auto"/>
+        <w:rPr>
+          <w:lang w:val="es-ES"/>
+        </w:rPr>
+      </w:pPr>
+      <w:r>
+        <w:rPr>
+          <w:lang w:val="es-ES"/>
+        </w:rPr>
+        <w:t>Lian Carlos:</w:t>
+      </w:r>
+    </w:p>
+    <w:p>
+      <w:pPr>
+        <w:pStyle w:val="Prrafodelista"/>
+        <w:numPr>
+          <w:ilvl w:val="0"/>
+          <w:numId w:val="4"/>
+        </w:numPr>
+        <w:spacing w:line="360" w:lineRule="auto"/>
+        <w:rPr>
+          <w:lang w:val="es-ES"/>
+        </w:rPr>
+      </w:pPr>
+      <w:r>
+        <w:rPr>
+          <w:lang w:val="es-ES"/>
+        </w:rPr>
+        <w:t xml:space="preserve">Plan de Estudios de la </w:t>
+      </w:r>
+      <w:r>
+        <w:rPr>
+          <w:lang w:val="es-ES"/>
+        </w:rPr>
+        <w:t>Maestría:</w:t>
+      </w:r>
+      <w:r>
+        <w:rPr>
+          <w:lang w:val="es-ES"/>
+        </w:rPr>
+        <w:t xml:space="preserve"> Describe los cursos de posgrado agrupados en el plan de estudios, con detalles de tema, objetivos, créditos y docentes que los imparten.</w:t>
+      </w:r>
+    </w:p>
+    <w:p>
+      <w:pPr>
+        <w:pStyle w:val="Prrafodelista"/>
+        <w:spacing w:line="360" w:lineRule="auto"/>
+        <w:ind w:left="732"/>
+        <w:rPr>
+          <w:lang w:val="es-ES"/>
+        </w:rPr>
+      </w:pPr>
+    </w:p>
+    <w:p>
+      <w:pPr>
+        <w:pStyle w:val="Prrafodelista"/>
+        <w:numPr>
+          <w:ilvl w:val="0"/>
+          <w:numId w:val="4"/>
+        </w:numPr>
+        <w:spacing w:line="360" w:lineRule="auto"/>
+        <w:rPr>
+          <w:lang w:val="es-ES"/>
+        </w:rPr>
+      </w:pPr>
+      <w:r>
+        <w:rPr>
+          <w:lang w:val="es-ES"/>
+        </w:rPr>
+        <w:lastRenderedPageBreak/>
+        <w:t xml:space="preserve">Estado de los docentes matriculados en la </w:t>
+      </w:r>
+      <w:r>
+        <w:rPr>
+          <w:lang w:val="es-ES"/>
+        </w:rPr>
+        <w:t>M</w:t>
+      </w:r>
+      <w:r>
+        <w:rPr>
+          <w:lang w:val="es-ES"/>
+        </w:rPr>
+        <w:t>aestría</w:t>
+      </w:r>
+      <w:r>
+        <w:rPr>
+          <w:lang w:val="es-ES"/>
+        </w:rPr>
+        <w:t>:</w:t>
+      </w:r>
+      <w:r>
+        <w:rPr>
+          <w:lang w:val="es-ES"/>
+        </w:rPr>
+        <w:t xml:space="preserve"> Incluye información sobre los docentes que están matriculados, los créditos acumulados y si están listos para la defensa de la maestría.</w:t>
+      </w:r>
+    </w:p>
+    <w:p>
+      <w:pPr>
+        <w:spacing w:line="360" w:lineRule="auto"/>
+        <w:rPr>
+          <w:lang w:val="es-ES"/>
+        </w:rPr>
+      </w:pPr>
+    </w:p>
+    <w:p>
+      <w:pPr>
+        <w:spacing w:line="360" w:lineRule="auto"/>
+        <w:rPr>
+          <w:lang w:val="es-ES"/>
+        </w:rPr>
+      </w:pPr>
+      <w:r>
+        <w:rPr>
+          <w:lang w:val="es-ES"/>
+        </w:rPr>
+        <w:t>Marlon Miguel:</w:t>
+      </w:r>
+    </w:p>
+    <w:p>
+      <w:pPr>
+        <w:pStyle w:val="Prrafodelista"/>
+        <w:numPr>
+          <w:ilvl w:val="0"/>
+          <w:numId w:val="4"/>
+        </w:numPr>
+        <w:spacing w:line="360" w:lineRule="auto"/>
+        <w:rPr>
+          <w:lang w:val="es-ES"/>
+        </w:rPr>
+      </w:pPr>
+      <w:r>
+        <w:rPr>
+          <w:lang w:val="es-ES"/>
+        </w:rPr>
+        <w:t>Producción científica de los docentes por año</w:t>
+      </w:r>
+      <w:r>
+        <w:rPr>
+          <w:lang w:val="es-ES"/>
+        </w:rPr>
+        <w:t>:</w:t>
+      </w:r>
+      <w:r>
+        <w:rPr>
+          <w:lang w:val="es-ES"/>
+        </w:rPr>
+        <w:t xml:space="preserve"> Registra los artículos, capítulos de libros y ponencias presentadas por cada docente, junto con su puntaje asociado.</w:t>
+      </w:r>
+    </w:p>
+    <w:p>
+      <w:pPr>
+        <w:pStyle w:val="Prrafodelista"/>
+        <w:spacing w:line="360" w:lineRule="auto"/>
+        <w:rPr>
+          <w:lang w:val="es-ES"/>
+        </w:rPr>
+      </w:pPr>
+    </w:p>
+    <w:p>
+      <w:pPr>
+        <w:pStyle w:val="Prrafodelista"/>
+        <w:numPr>
+          <w:ilvl w:val="0"/>
+          <w:numId w:val="4"/>
+        </w:numPr>
+        <w:spacing w:line="360" w:lineRule="auto"/>
+        <w:rPr>
+          <w:lang w:val="es-ES"/>
+        </w:rPr>
+      </w:pPr>
+      <w:r>
+        <w:rPr>
+          <w:lang w:val="es-ES"/>
+        </w:rPr>
+        <w:t>Ranking de investigadores por puntaje acumulado</w:t>
+      </w:r>
+      <w:r>
+        <w:rPr>
+          <w:lang w:val="es-ES"/>
+        </w:rPr>
+        <w:t>:</w:t>
+      </w:r>
+      <w:r>
+        <w:rPr>
+          <w:lang w:val="es-ES"/>
+        </w:rPr>
+        <w:t xml:space="preserve"> Clasifica a los investigadores según los puntos obtenidos por sus publicaciones científicas y eventos.</w:t>
+      </w:r>
+    </w:p>
+    <w:p>
+      <w:pPr>
+        <w:spacing w:line="360" w:lineRule="auto"/>
+        <w:rPr>
+          <w:lang w:val="es-ES"/>
+        </w:rPr>
+      </w:pPr>
+    </w:p>
+    <w:p>
+      <w:pPr>
+        <w:spacing w:line="360" w:lineRule="auto"/>
+        <w:rPr>
+          <w:lang w:val="es-ES"/>
+        </w:rPr>
+      </w:pPr>
+    </w:p>
+    <w:p>
+      <w:pPr>
+        <w:pStyle w:val="Prrafodelista"/>
+        <w:spacing w:line="360" w:lineRule="auto"/>
+        <w:jc w:val="left"/>
+        <w:rPr>
+          <w:lang w:val="es-ES"/>
+        </w:rPr>
+      </w:pPr>
+    </w:p>
+    <w:p>
+      <w:pPr>
+        <w:pStyle w:val="Prrafodelista"/>
+        <w:spacing w:line="360" w:lineRule="auto"/>
+        <w:jc w:val="left"/>
+        <w:rPr>
+          <w:lang w:val="es-ES"/>
+        </w:rPr>
+      </w:pPr>
+    </w:p>
+    <w:p>
+      <w:pPr>
+        <w:pStyle w:val="Prrafodelista"/>
+        <w:spacing w:line="360" w:lineRule="auto"/>
+        <w:jc w:val="left"/>
+        <w:rPr>
+          <w:lang w:val="es-ES"/>
+        </w:rPr>
+      </w:pPr>
+    </w:p>
+    <w:p>
+      <w:pPr>
+        <w:pStyle w:val="Prrafodelista"/>
+        <w:spacing w:line="360" w:lineRule="auto"/>
+        <w:jc w:val="left"/>
+        <w:rPr>
+          <w:lang w:val="es-ES"/>
+        </w:rPr>
+      </w:pPr>
+    </w:p>
+    <w:p>
+      <w:pPr>
+        <w:pStyle w:val="Prrafodelista"/>
+        <w:spacing w:line="360" w:lineRule="auto"/>
+        <w:jc w:val="left"/>
+        <w:rPr>
+          <w:lang w:val="es-ES"/>
+        </w:rPr>
+      </w:pPr>
+    </w:p>
+    <w:p>
+      <w:pPr>
+        <w:pStyle w:val="Prrafodelista"/>
+        <w:spacing w:line="360" w:lineRule="auto"/>
+        <w:jc w:val="left"/>
+        <w:rPr>
+          <w:lang w:val="es-ES"/>
+        </w:rPr>
+      </w:pPr>
+    </w:p>
+    <w:p>
+      <w:pPr>
+        <w:pStyle w:val="Prrafodelista"/>
+        <w:spacing w:line="360" w:lineRule="auto"/>
+        <w:jc w:val="left"/>
+        <w:rPr>
+          <w:lang w:val="es-ES"/>
+        </w:rPr>
+      </w:pPr>
+    </w:p>
+    <w:p>
+      <w:pPr>
+        <w:pStyle w:val="Prrafodelista"/>
+        <w:spacing w:line="360" w:lineRule="auto"/>
+        <w:jc w:val="left"/>
+        <w:rPr>
+          <w:lang w:val="es-ES"/>
+        </w:rPr>
+      </w:pPr>
+    </w:p>
+    <w:p>
+      <w:pPr>
+        <w:spacing w:line="360" w:lineRule="auto"/>
         <w:jc w:val="left"/>
       </w:pPr>
       <w:r>
@@ -2909,6 +4244,95 @@
       </w:pPr>
     </w:lvl>
   </w:abstractNum>
+  <w:abstractNum w:abstractNumId="3" w15:restartNumberingAfterBreak="0">
+    <w:nsid w:val="72B446A2"/>
+    <w:multiLevelType w:val="hybridMultilevel"/>
+    <w:tmpl w:val="F5DC9728"/>
+    <w:lvl w:ilvl="0" w:tplc="C3C88A7A">
+      <w:start w:val="1"/>
+      <w:numFmt w:val="decimal"/>
+      <w:lvlText w:val="%1."/>
+      <w:lvlJc w:val="left"/>
+      <w:pPr>
+        <w:ind w:left="732" w:hanging="372"/>
+      </w:pPr>
+      <w:rPr>
+        <w:rFonts w:hint="default"/>
+      </w:rPr>
+    </w:lvl>
+    <w:lvl w:ilvl="1" w:tplc="5C0A0019" w:tentative="1">
+      <w:start w:val="1"/>
+      <w:numFmt w:val="lowerLetter"/>
+      <w:lvlText w:val="%2."/>
+      <w:lvlJc w:val="left"/>
+      <w:pPr>
+        <w:ind w:left="1440" w:hanging="360"/>
+      </w:pPr>
+    </w:lvl>
+    <w:lvl w:ilvl="2" w:tplc="5C0A001B" w:tentative="1">
+      <w:start w:val="1"/>
+      <w:numFmt w:val="lowerRoman"/>
+      <w:lvlText w:val="%3."/>
+      <w:lvlJc w:val="right"/>
+      <w:pPr>
+        <w:ind w:left="2160" w:hanging="180"/>
+      </w:pPr>
+    </w:lvl>
+    <w:lvl w:ilvl="3" w:tplc="5C0A000F" w:tentative="1">
+      <w:start w:val="1"/>
+      <w:numFmt w:val="decimal"/>
+      <w:lvlText w:val="%4."/>
+      <w:lvlJc w:val="left"/>
+      <w:pPr>
+        <w:ind w:left="2880" w:hanging="360"/>
+      </w:pPr>
+    </w:lvl>
+    <w:lvl w:ilvl="4" w:tplc="5C0A0019" w:tentative="1">
+      <w:start w:val="1"/>
+      <w:numFmt w:val="lowerLetter"/>
+      <w:lvlText w:val="%5."/>
+      <w:lvlJc w:val="left"/>
+      <w:pPr>
+        <w:ind w:left="3600" w:hanging="360"/>
+      </w:pPr>
+    </w:lvl>
+    <w:lvl w:ilvl="5" w:tplc="5C0A001B" w:tentative="1">
+      <w:start w:val="1"/>
+      <w:numFmt w:val="lowerRoman"/>
+      <w:lvlText w:val="%6."/>
+      <w:lvlJc w:val="right"/>
+      <w:pPr>
+        <w:ind w:left="4320" w:hanging="180"/>
+      </w:pPr>
+    </w:lvl>
+    <w:lvl w:ilvl="6" w:tplc="5C0A000F" w:tentative="1">
+      <w:start w:val="1"/>
+      <w:numFmt w:val="decimal"/>
+      <w:lvlText w:val="%7."/>
+      <w:lvlJc w:val="left"/>
+      <w:pPr>
+        <w:ind w:left="5040" w:hanging="360"/>
+      </w:pPr>
+    </w:lvl>
+    <w:lvl w:ilvl="7" w:tplc="5C0A0019" w:tentative="1">
+      <w:start w:val="1"/>
+      <w:numFmt w:val="lowerLetter"/>
+      <w:lvlText w:val="%8."/>
+      <w:lvlJc w:val="left"/>
+      <w:pPr>
+        <w:ind w:left="5760" w:hanging="360"/>
+      </w:pPr>
+    </w:lvl>
+    <w:lvl w:ilvl="8" w:tplc="5C0A001B" w:tentative="1">
+      <w:start w:val="1"/>
+      <w:numFmt w:val="lowerRoman"/>
+      <w:lvlText w:val="%9."/>
+      <w:lvlJc w:val="right"/>
+      <w:pPr>
+        <w:ind w:left="6480" w:hanging="180"/>
+      </w:pPr>
+    </w:lvl>
+  </w:abstractNum>
   <w:num w:numId="1">
     <w:abstractNumId w:val="1"/>
   </w:num>
@@ -2917,6 +4341,9 @@
   </w:num>
   <w:num w:numId="3">
     <w:abstractNumId w:val="2"/>
+  </w:num>
+  <w:num w:numId="4">
+    <w:abstractNumId w:val="3"/>
   </w:num>
 </w:numbering>
 </file>
@@ -3093,7 +4520,7 @@
     <w:lsdException w:name="Table Web 2" w:semiHidden="1" w:unhideWhenUsed="1"/>
     <w:lsdException w:name="Table Web 3" w:semiHidden="1" w:unhideWhenUsed="1"/>
     <w:lsdException w:name="Balloon Text" w:semiHidden="1" w:unhideWhenUsed="1"/>
-    <w:lsdException w:name="Table Grid" w:semiHidden="1" w:uiPriority="39" w:unhideWhenUsed="1"/>
+    <w:lsdException w:name="Table Grid" w:uiPriority="39"/>
     <w:lsdException w:name="Table Theme" w:semiHidden="1" w:unhideWhenUsed="1"/>
     <w:lsdException w:name="Placeholder Text" w:semiHidden="1"/>
     <w:lsdException w:name="No Spacing" w:uiPriority="1" w:qFormat="1"/>

</xml_diff>